<commit_message>
I have no idea what is going on here
</commit_message>
<xml_diff>
--- a/TechComm/assignments/progress-report-group/copilot-progress-report-self-check-prompt-response.docx
+++ b/TechComm/assignments/progress-report-group/copilot-progress-report-self-check-prompt-response.docx
@@ -188,7 +188,16 @@
         </w:numPr>
       </w:pPr>
       <w:r>
-        <w:t>The introduction is present and reminds the reader of the Recommendation Report project.</w:t>
+        <w:t xml:space="preserve">The introduction is present and reminds the reader of the Recommendation Report </w:t>
+      </w:r>
+      <w:r>
+        <w:t>or Fact Sheet Collection</w:t>
+      </w:r>
+      <w:r>
+        <w:t xml:space="preserve"> </w:t>
+      </w:r>
+      <w:r>
+        <w:t>project.</w:t>
       </w:r>
     </w:p>
     <w:p>
@@ -1213,6 +1222,7 @@
   <w:style w:type="character" w:default="1" w:styleId="DefaultParagraphFont">
     <w:name w:val="Default Paragraph Font"/>
     <w:uiPriority w:val="1"/>
+    <w:semiHidden/>
     <w:unhideWhenUsed/>
   </w:style>
   <w:style w:type="table" w:default="1" w:styleId="TableNormal">

</xml_diff>